<commit_message>
ini adalah update dan tugasdb6
</commit_message>
<xml_diff>
--- a/worksheet-4_Daffa Cesario Safi'i.docx
+++ b/worksheet-4_Daffa Cesario Safi'i.docx
@@ -30,6 +30,17 @@
       <w:r>
         <w:tab/>
         <w:t>:</w:t>
+      </w:r>
+      <w:r>
+        <w:t>Daffa Cesario Safi’i</w:t>
+      </w:r>
+    </w:p>
+    <w:p>
+      <w:r>
+        <w:t xml:space="preserve">Link pengumpulan tugas : </w:t>
+      </w:r>
+      <w:r>
+        <w:t>https://github.com/daffacesario46/tugasdatabase.git</w:t>
       </w:r>
     </w:p>
     <w:p/>

</xml_diff>